<commit_message>
Added final exam paper part 3
</commit_message>
<xml_diff>
--- a/Question paper/Annual Examination/7/C.Maths7.docx
+++ b/Question paper/Annual Examination/7/C.Maths7.docx
@@ -443,7 +443,270 @@
           <w:szCs w:val="28"/>
         </w:rPr>
       </w:pPr>
-      <w:proofErr w:type="spellStart"/>
+      <w:r>
+        <w:rPr>
+          <w:rFonts w:ascii="Times New Roman" w:hAnsi="Times New Roman"/>
+          <w:sz w:val="28"/>
+          <w:szCs w:val="28"/>
+        </w:rPr>
+        <w:t>i)  3                          ii)  6                           iii)  9</w:t>
+      </w:r>
+    </w:p>
+    <w:p>
+      <w:pPr>
+        <w:spacing w:after="120" w:line="240" w:lineRule="auto"/>
+        <w:ind w:left="0"/>
+        <w:rPr>
+          <w:rFonts w:ascii="Times New Roman" w:hAnsi="Times New Roman"/>
+          <w:sz w:val="28"/>
+          <w:szCs w:val="28"/>
+        </w:rPr>
+      </w:pPr>
+      <w:r>
+        <w:rPr>
+          <w:rFonts w:ascii="Times New Roman" w:hAnsi="Times New Roman"/>
+          <w:sz w:val="28"/>
+          <w:szCs w:val="28"/>
+        </w:rPr>
+        <w:t>b)  Which of the following number is exactly divisible by 6:</w:t>
+      </w:r>
+    </w:p>
+    <w:p>
+      <w:pPr>
+        <w:spacing w:after="120" w:line="240" w:lineRule="auto"/>
+        <w:ind w:left="0" w:firstLine="720"/>
+        <w:rPr>
+          <w:rFonts w:ascii="Times New Roman" w:hAnsi="Times New Roman"/>
+          <w:sz w:val="28"/>
+          <w:szCs w:val="28"/>
+        </w:rPr>
+      </w:pPr>
+      <w:r>
+        <w:rPr>
+          <w:rFonts w:ascii="Times New Roman" w:hAnsi="Times New Roman"/>
+          <w:sz w:val="28"/>
+          <w:szCs w:val="28"/>
+        </w:rPr>
+        <w:t xml:space="preserve">i)  456    </w:t>
+      </w:r>
+      <w:r>
+        <w:rPr>
+          <w:rFonts w:ascii="Times New Roman" w:hAnsi="Times New Roman"/>
+          <w:sz w:val="28"/>
+          <w:szCs w:val="28"/>
+        </w:rPr>
+        <w:t xml:space="preserve">                </w:t>
+      </w:r>
+      <w:r>
+        <w:rPr>
+          <w:rFonts w:ascii="Times New Roman" w:hAnsi="Times New Roman"/>
+          <w:sz w:val="28"/>
+          <w:szCs w:val="28"/>
+        </w:rPr>
+        <w:t xml:space="preserve">  ii)  441     </w:t>
+      </w:r>
+      <w:r>
+        <w:rPr>
+          <w:rFonts w:ascii="Times New Roman" w:hAnsi="Times New Roman"/>
+          <w:sz w:val="28"/>
+          <w:szCs w:val="28"/>
+        </w:rPr>
+        <w:t xml:space="preserve">                </w:t>
+      </w:r>
+      <w:r>
+        <w:rPr>
+          <w:rFonts w:ascii="Times New Roman" w:hAnsi="Times New Roman"/>
+          <w:sz w:val="28"/>
+          <w:szCs w:val="28"/>
+        </w:rPr>
+        <w:t xml:space="preserve"> iii)  455</w:t>
+      </w:r>
+    </w:p>
+    <w:p>
+      <w:pPr>
+        <w:spacing w:after="120" w:line="240" w:lineRule="auto"/>
+        <w:ind w:left="0"/>
+        <w:rPr>
+          <w:rFonts w:ascii="Times New Roman" w:hAnsi="Times New Roman"/>
+          <w:sz w:val="28"/>
+          <w:szCs w:val="28"/>
+        </w:rPr>
+      </w:pPr>
+      <w:r>
+        <w:rPr>
+          <w:rFonts w:ascii="Times New Roman" w:hAnsi="Times New Roman"/>
+          <w:sz w:val="28"/>
+          <w:szCs w:val="28"/>
+        </w:rPr>
+        <w:t>c)  What is the L. C. M. of 12and 18</w:t>
+      </w:r>
+      <w:r>
+        <w:rPr>
+          <w:rFonts w:ascii="Times New Roman" w:hAnsi="Times New Roman"/>
+          <w:sz w:val="28"/>
+          <w:szCs w:val="28"/>
+        </w:rPr>
+        <w:t>?</w:t>
+      </w:r>
+    </w:p>
+    <w:p>
+      <w:pPr>
+        <w:spacing w:after="120" w:line="240" w:lineRule="auto"/>
+        <w:ind w:left="0" w:firstLine="720"/>
+        <w:rPr>
+          <w:rFonts w:ascii="Times New Roman" w:hAnsi="Times New Roman"/>
+          <w:sz w:val="28"/>
+          <w:szCs w:val="28"/>
+        </w:rPr>
+      </w:pPr>
+      <w:r>
+        <w:rPr>
+          <w:rFonts w:ascii="Times New Roman" w:hAnsi="Times New Roman"/>
+          <w:sz w:val="28"/>
+          <w:szCs w:val="28"/>
+        </w:rPr>
+        <w:t xml:space="preserve">i)  24                       ii) 36                        </w:t>
+      </w:r>
+      <w:r>
+        <w:rPr>
+          <w:rFonts w:ascii="Times New Roman" w:hAnsi="Times New Roman"/>
+          <w:sz w:val="28"/>
+          <w:szCs w:val="28"/>
+        </w:rPr>
+        <w:t xml:space="preserve">  iii)  60</w:t>
+      </w:r>
+    </w:p>
+    <w:p>
+      <w:pPr>
+        <w:spacing w:after="120" w:line="240" w:lineRule="auto"/>
+        <w:ind w:left="0"/>
+        <w:rPr>
+          <w:rFonts w:ascii="Times New Roman" w:hAnsi="Times New Roman"/>
+          <w:sz w:val="28"/>
+          <w:szCs w:val="28"/>
+        </w:rPr>
+      </w:pPr>
+      <w:r>
+        <w:rPr>
+          <w:rFonts w:ascii="Times New Roman" w:hAnsi="Times New Roman"/>
+          <w:sz w:val="28"/>
+          <w:szCs w:val="28"/>
+        </w:rPr>
+        <w:t>d)  If the L.C.M. of 8 and 12</w:t>
+      </w:r>
+      <w:r>
+        <w:rPr>
+          <w:rFonts w:ascii="Times New Roman" w:hAnsi="Times New Roman"/>
+          <w:sz w:val="28"/>
+          <w:szCs w:val="28"/>
+        </w:rPr>
+        <w:t xml:space="preserve"> </w:t>
+      </w:r>
+      <w:r>
+        <w:rPr>
+          <w:rFonts w:ascii="Times New Roman" w:hAnsi="Times New Roman"/>
+          <w:sz w:val="28"/>
+          <w:szCs w:val="28"/>
+        </w:rPr>
+        <w:t>is 24</w:t>
+      </w:r>
+      <w:r>
+        <w:rPr>
+          <w:rFonts w:ascii="Times New Roman" w:hAnsi="Times New Roman"/>
+          <w:sz w:val="28"/>
+          <w:szCs w:val="28"/>
+        </w:rPr>
+        <w:t>, then its H.C.F. will be:</w:t>
+      </w:r>
+    </w:p>
+    <w:p>
+      <w:pPr>
+        <w:spacing w:after="120" w:line="240" w:lineRule="auto"/>
+        <w:ind w:left="0" w:firstLine="720"/>
+        <w:rPr>
+          <w:rFonts w:ascii="Times New Roman" w:hAnsi="Times New Roman"/>
+          <w:sz w:val="28"/>
+          <w:szCs w:val="28"/>
+        </w:rPr>
+      </w:pPr>
+      <w:r>
+        <w:rPr>
+          <w:rFonts w:ascii="Times New Roman" w:hAnsi="Times New Roman"/>
+          <w:sz w:val="28"/>
+          <w:szCs w:val="28"/>
+        </w:rPr>
+        <w:t>i)  2                        ii)  4                               iii)  6</w:t>
+      </w:r>
+    </w:p>
+    <w:p>
+      <w:pPr>
+        <w:spacing w:after="120" w:line="240" w:lineRule="auto"/>
+        <w:ind w:left="0"/>
+        <w:rPr>
+          <w:rFonts w:ascii="Times New Roman" w:hAnsi="Times New Roman"/>
+          <w:sz w:val="28"/>
+          <w:szCs w:val="28"/>
+        </w:rPr>
+      </w:pPr>
+      <w:r>
+        <w:rPr>
+          <w:rFonts w:ascii="Times New Roman" w:hAnsi="Times New Roman"/>
+          <w:sz w:val="28"/>
+          <w:szCs w:val="28"/>
+        </w:rPr>
+        <w:t>e</w:t>
+      </w:r>
+      <w:r>
+        <w:rPr>
+          <w:rFonts w:ascii="Times New Roman" w:hAnsi="Times New Roman"/>
+          <w:sz w:val="28"/>
+          <w:szCs w:val="28"/>
+        </w:rPr>
+        <w:t>) What is the product o</w:t>
+      </w:r>
+      <w:r>
+        <w:rPr>
+          <w:rFonts w:ascii="Times New Roman" w:hAnsi="Times New Roman"/>
+          <w:sz w:val="28"/>
+          <w:szCs w:val="28"/>
+        </w:rPr>
+        <w:t>f 4 and sum of 5</w:t>
+      </w:r>
+      <w:r>
+        <w:rPr>
+          <w:rFonts w:ascii="Times New Roman" w:hAnsi="Times New Roman"/>
+          <w:sz w:val="28"/>
+          <w:szCs w:val="28"/>
+        </w:rPr>
+        <w:t xml:space="preserve"> and </w:t>
+      </w:r>
+      <w:r>
+        <w:rPr>
+          <w:rFonts w:ascii="Times New Roman" w:hAnsi="Times New Roman"/>
+          <w:sz w:val="28"/>
+          <w:szCs w:val="28"/>
+        </w:rPr>
+        <w:t>7?</w:t>
+      </w:r>
+      <w:r>
+        <w:rPr>
+          <w:rFonts w:ascii="Times New Roman" w:hAnsi="Times New Roman"/>
+          <w:sz w:val="28"/>
+          <w:szCs w:val="28"/>
+        </w:rPr>
+        <w:t xml:space="preserve"> </w:t>
+      </w:r>
+    </w:p>
+    <w:p>
+      <w:pPr>
+        <w:spacing w:after="120" w:line="240" w:lineRule="auto"/>
+        <w:ind w:left="0" w:firstLine="720"/>
+        <w:rPr>
+          <w:rFonts w:ascii="Times New Roman" w:hAnsi="Times New Roman"/>
+          <w:sz w:val="28"/>
+          <w:szCs w:val="28"/>
+        </w:rPr>
+      </w:pPr>
       <w:r>
         <w:rPr>
           <w:rFonts w:ascii="Times New Roman" w:hAnsi="Times New Roman"/>
@@ -452,400 +715,13 @@
         </w:rPr>
         <w:t>i</w:t>
       </w:r>
-      <w:proofErr w:type="spellEnd"/>
-      <w:r>
-        <w:rPr>
-          <w:rFonts w:ascii="Times New Roman" w:hAnsi="Times New Roman"/>
-          <w:sz w:val="28"/>
-          <w:szCs w:val="28"/>
-        </w:rPr>
-        <w:t>)  3                          ii</w:t>
-      </w:r>
-      <w:proofErr w:type="gramStart"/>
-      <w:r>
-        <w:rPr>
-          <w:rFonts w:ascii="Times New Roman" w:hAnsi="Times New Roman"/>
-          <w:sz w:val="28"/>
-          <w:szCs w:val="28"/>
-        </w:rPr>
-        <w:t>)  6</w:t>
-      </w:r>
-      <w:proofErr w:type="gramEnd"/>
-      <w:r>
-        <w:rPr>
-          <w:rFonts w:ascii="Times New Roman" w:hAnsi="Times New Roman"/>
-          <w:sz w:val="28"/>
-          <w:szCs w:val="28"/>
-        </w:rPr>
-        <w:t xml:space="preserve">                           iii)  9</w:t>
-      </w:r>
-    </w:p>
-    <w:p>
-      <w:pPr>
-        <w:spacing w:after="120" w:line="240" w:lineRule="auto"/>
-        <w:ind w:left="0"/>
-        <w:rPr>
-          <w:rFonts w:ascii="Times New Roman" w:hAnsi="Times New Roman"/>
-          <w:sz w:val="28"/>
-          <w:szCs w:val="28"/>
-        </w:rPr>
-      </w:pPr>
-      <w:r>
-        <w:rPr>
-          <w:rFonts w:ascii="Times New Roman" w:hAnsi="Times New Roman"/>
-          <w:sz w:val="28"/>
-          <w:szCs w:val="28"/>
-        </w:rPr>
-        <w:t>b)  Which of the following number is exactly divisible by 6:</w:t>
-      </w:r>
-    </w:p>
-    <w:p>
-      <w:pPr>
-        <w:spacing w:after="120" w:line="240" w:lineRule="auto"/>
-        <w:ind w:left="0" w:firstLine="720"/>
-        <w:rPr>
-          <w:rFonts w:ascii="Times New Roman" w:hAnsi="Times New Roman"/>
-          <w:sz w:val="28"/>
-          <w:szCs w:val="28"/>
-        </w:rPr>
-      </w:pPr>
-      <w:proofErr w:type="spellStart"/>
-      <w:r>
-        <w:rPr>
-          <w:rFonts w:ascii="Times New Roman" w:hAnsi="Times New Roman"/>
-          <w:sz w:val="28"/>
-          <w:szCs w:val="28"/>
-        </w:rPr>
-        <w:t>i</w:t>
-      </w:r>
-      <w:proofErr w:type="spellEnd"/>
-      <w:r>
-        <w:rPr>
-          <w:rFonts w:ascii="Times New Roman" w:hAnsi="Times New Roman"/>
-          <w:sz w:val="28"/>
-          <w:szCs w:val="28"/>
-        </w:rPr>
-        <w:t xml:space="preserve">)  456    </w:t>
-      </w:r>
-      <w:r>
-        <w:rPr>
-          <w:rFonts w:ascii="Times New Roman" w:hAnsi="Times New Roman"/>
-          <w:sz w:val="28"/>
-          <w:szCs w:val="28"/>
-        </w:rPr>
-        <w:t xml:space="preserve">                </w:t>
-      </w:r>
-      <w:r>
-        <w:rPr>
-          <w:rFonts w:ascii="Times New Roman" w:hAnsi="Times New Roman"/>
-          <w:sz w:val="28"/>
-          <w:szCs w:val="28"/>
-        </w:rPr>
-        <w:t xml:space="preserve">  ii</w:t>
-      </w:r>
-      <w:proofErr w:type="gramStart"/>
-      <w:r>
-        <w:rPr>
-          <w:rFonts w:ascii="Times New Roman" w:hAnsi="Times New Roman"/>
-          <w:sz w:val="28"/>
-          <w:szCs w:val="28"/>
-        </w:rPr>
-        <w:t>)  441</w:t>
-      </w:r>
-      <w:proofErr w:type="gramEnd"/>
-      <w:r>
-        <w:rPr>
-          <w:rFonts w:ascii="Times New Roman" w:hAnsi="Times New Roman"/>
-          <w:sz w:val="28"/>
-          <w:szCs w:val="28"/>
-        </w:rPr>
-        <w:t xml:space="preserve">     </w:t>
-      </w:r>
-      <w:r>
-        <w:rPr>
-          <w:rFonts w:ascii="Times New Roman" w:hAnsi="Times New Roman"/>
-          <w:sz w:val="28"/>
-          <w:szCs w:val="28"/>
-        </w:rPr>
-        <w:t xml:space="preserve">                </w:t>
-      </w:r>
-      <w:r>
-        <w:rPr>
-          <w:rFonts w:ascii="Times New Roman" w:hAnsi="Times New Roman"/>
-          <w:sz w:val="28"/>
-          <w:szCs w:val="28"/>
-        </w:rPr>
-        <w:t xml:space="preserve"> iii)  455</w:t>
-      </w:r>
-    </w:p>
-    <w:p>
-      <w:pPr>
-        <w:spacing w:after="120" w:line="240" w:lineRule="auto"/>
-        <w:ind w:left="0"/>
-        <w:rPr>
-          <w:rFonts w:ascii="Times New Roman" w:hAnsi="Times New Roman"/>
-          <w:sz w:val="28"/>
-          <w:szCs w:val="28"/>
-        </w:rPr>
-      </w:pPr>
-      <w:r>
-        <w:rPr>
-          <w:rFonts w:ascii="Times New Roman" w:hAnsi="Times New Roman"/>
-          <w:sz w:val="28"/>
-          <w:szCs w:val="28"/>
-        </w:rPr>
-        <w:t>c)  What is the L. C. M. of 12and 18</w:t>
-      </w:r>
-      <w:r>
-        <w:rPr>
-          <w:rFonts w:ascii="Times New Roman" w:hAnsi="Times New Roman"/>
-          <w:sz w:val="28"/>
-          <w:szCs w:val="28"/>
-        </w:rPr>
-        <w:t>?</w:t>
-      </w:r>
-    </w:p>
-    <w:p>
-      <w:pPr>
-        <w:spacing w:after="120" w:line="240" w:lineRule="auto"/>
-        <w:ind w:left="0" w:firstLine="720"/>
-        <w:rPr>
-          <w:rFonts w:ascii="Times New Roman" w:hAnsi="Times New Roman"/>
-          <w:sz w:val="28"/>
-          <w:szCs w:val="28"/>
-        </w:rPr>
-      </w:pPr>
-      <w:proofErr w:type="spellStart"/>
-      <w:r>
-        <w:rPr>
-          <w:rFonts w:ascii="Times New Roman" w:hAnsi="Times New Roman"/>
-          <w:sz w:val="28"/>
-          <w:szCs w:val="28"/>
-        </w:rPr>
-        <w:t>i</w:t>
-      </w:r>
-      <w:proofErr w:type="spellEnd"/>
-      <w:r>
-        <w:rPr>
-          <w:rFonts w:ascii="Times New Roman" w:hAnsi="Times New Roman"/>
-          <w:sz w:val="28"/>
-          <w:szCs w:val="28"/>
-        </w:rPr>
-        <w:t xml:space="preserve">)  24                       ii) 36                        </w:t>
-      </w:r>
-      <w:r>
-        <w:rPr>
-          <w:rFonts w:ascii="Times New Roman" w:hAnsi="Times New Roman"/>
-          <w:sz w:val="28"/>
-          <w:szCs w:val="28"/>
-        </w:rPr>
-        <w:t xml:space="preserve">  iii</w:t>
-      </w:r>
-      <w:proofErr w:type="gramStart"/>
-      <w:r>
-        <w:rPr>
-          <w:rFonts w:ascii="Times New Roman" w:hAnsi="Times New Roman"/>
-          <w:sz w:val="28"/>
-          <w:szCs w:val="28"/>
-        </w:rPr>
-        <w:t>)  60</w:t>
-      </w:r>
-      <w:proofErr w:type="gramEnd"/>
-    </w:p>
-    <w:p>
-      <w:pPr>
-        <w:spacing w:after="120" w:line="240" w:lineRule="auto"/>
-        <w:ind w:left="0"/>
-        <w:rPr>
-          <w:rFonts w:ascii="Times New Roman" w:hAnsi="Times New Roman"/>
-          <w:sz w:val="28"/>
-          <w:szCs w:val="28"/>
-        </w:rPr>
-      </w:pPr>
-      <w:r>
-        <w:rPr>
-          <w:rFonts w:ascii="Times New Roman" w:hAnsi="Times New Roman"/>
-          <w:sz w:val="28"/>
-          <w:szCs w:val="28"/>
-        </w:rPr>
-        <w:t>d)  If the L.C.M. of 8 and 12</w:t>
-      </w:r>
-      <w:r>
-        <w:rPr>
-          <w:rFonts w:ascii="Times New Roman" w:hAnsi="Times New Roman"/>
-          <w:sz w:val="28"/>
-          <w:szCs w:val="28"/>
-        </w:rPr>
-        <w:t xml:space="preserve"> </w:t>
-      </w:r>
-      <w:r>
-        <w:rPr>
-          <w:rFonts w:ascii="Times New Roman" w:hAnsi="Times New Roman"/>
-          <w:sz w:val="28"/>
-          <w:szCs w:val="28"/>
-        </w:rPr>
-        <w:t>is 24</w:t>
-      </w:r>
-      <w:r>
-        <w:rPr>
-          <w:rFonts w:ascii="Times New Roman" w:hAnsi="Times New Roman"/>
-          <w:sz w:val="28"/>
-          <w:szCs w:val="28"/>
-        </w:rPr>
-        <w:t>, then its H.C.F. will be:</w:t>
-      </w:r>
-    </w:p>
-    <w:p>
-      <w:pPr>
-        <w:spacing w:after="120" w:line="240" w:lineRule="auto"/>
-        <w:ind w:left="0" w:firstLine="720"/>
-        <w:rPr>
-          <w:rFonts w:ascii="Times New Roman" w:hAnsi="Times New Roman"/>
-          <w:sz w:val="28"/>
-          <w:szCs w:val="28"/>
-        </w:rPr>
-      </w:pPr>
-      <w:proofErr w:type="spellStart"/>
-      <w:r>
-        <w:rPr>
-          <w:rFonts w:ascii="Times New Roman" w:hAnsi="Times New Roman"/>
-          <w:sz w:val="28"/>
-          <w:szCs w:val="28"/>
-        </w:rPr>
-        <w:t>i</w:t>
-      </w:r>
-      <w:proofErr w:type="spellEnd"/>
-      <w:r>
-        <w:rPr>
-          <w:rFonts w:ascii="Times New Roman" w:hAnsi="Times New Roman"/>
-          <w:sz w:val="28"/>
-          <w:szCs w:val="28"/>
-        </w:rPr>
-        <w:t>)  2                        ii</w:t>
-      </w:r>
-      <w:proofErr w:type="gramStart"/>
-      <w:r>
-        <w:rPr>
-          <w:rFonts w:ascii="Times New Roman" w:hAnsi="Times New Roman"/>
-          <w:sz w:val="28"/>
-          <w:szCs w:val="28"/>
-        </w:rPr>
-        <w:t>)  4</w:t>
-      </w:r>
-      <w:proofErr w:type="gramEnd"/>
-      <w:r>
-        <w:rPr>
-          <w:rFonts w:ascii="Times New Roman" w:hAnsi="Times New Roman"/>
-          <w:sz w:val="28"/>
-          <w:szCs w:val="28"/>
-        </w:rPr>
-        <w:t xml:space="preserve">                               iii)  6</w:t>
-      </w:r>
-    </w:p>
-    <w:p>
-      <w:pPr>
-        <w:spacing w:after="120" w:line="240" w:lineRule="auto"/>
-        <w:ind w:left="0"/>
-        <w:rPr>
-          <w:rFonts w:ascii="Times New Roman" w:hAnsi="Times New Roman"/>
-          <w:sz w:val="28"/>
-          <w:szCs w:val="28"/>
-        </w:rPr>
-      </w:pPr>
-      <w:r>
-        <w:rPr>
-          <w:rFonts w:ascii="Times New Roman" w:hAnsi="Times New Roman"/>
-          <w:sz w:val="28"/>
-          <w:szCs w:val="28"/>
-        </w:rPr>
-        <w:t>e</w:t>
-      </w:r>
-      <w:r>
-        <w:rPr>
-          <w:rFonts w:ascii="Times New Roman" w:hAnsi="Times New Roman"/>
-          <w:sz w:val="28"/>
-          <w:szCs w:val="28"/>
-        </w:rPr>
-        <w:t>) What is the product o</w:t>
-      </w:r>
-      <w:r>
-        <w:rPr>
-          <w:rFonts w:ascii="Times New Roman" w:hAnsi="Times New Roman"/>
-          <w:sz w:val="28"/>
-          <w:szCs w:val="28"/>
-        </w:rPr>
-        <w:t>f 4 and sum of 5</w:t>
-      </w:r>
-      <w:r>
-        <w:rPr>
-          <w:rFonts w:ascii="Times New Roman" w:hAnsi="Times New Roman"/>
-          <w:sz w:val="28"/>
-          <w:szCs w:val="28"/>
-        </w:rPr>
-        <w:t xml:space="preserve"> and </w:t>
-      </w:r>
-      <w:r>
-        <w:rPr>
-          <w:rFonts w:ascii="Times New Roman" w:hAnsi="Times New Roman"/>
-          <w:sz w:val="28"/>
-          <w:szCs w:val="28"/>
-        </w:rPr>
-        <w:t>7?</w:t>
-      </w:r>
-      <w:r>
-        <w:rPr>
-          <w:rFonts w:ascii="Times New Roman" w:hAnsi="Times New Roman"/>
-          <w:sz w:val="28"/>
-          <w:szCs w:val="28"/>
-        </w:rPr>
-        <w:t xml:space="preserve"> </w:t>
-      </w:r>
-    </w:p>
-    <w:p>
-      <w:pPr>
-        <w:spacing w:after="120" w:line="240" w:lineRule="auto"/>
-        <w:ind w:left="0" w:firstLine="720"/>
-        <w:rPr>
-          <w:rFonts w:ascii="Times New Roman" w:hAnsi="Times New Roman"/>
-          <w:sz w:val="28"/>
-          <w:szCs w:val="28"/>
-        </w:rPr>
-      </w:pPr>
-      <w:proofErr w:type="spellStart"/>
-      <w:r>
-        <w:rPr>
-          <w:rFonts w:ascii="Times New Roman" w:hAnsi="Times New Roman"/>
-          <w:sz w:val="28"/>
-          <w:szCs w:val="28"/>
-        </w:rPr>
-        <w:t>i</w:t>
-      </w:r>
-      <w:proofErr w:type="spellEnd"/>
-      <w:r>
-        <w:rPr>
-          <w:rFonts w:ascii="Times New Roman" w:hAnsi="Times New Roman"/>
-          <w:sz w:val="28"/>
-          <w:szCs w:val="28"/>
-        </w:rPr>
-        <w:t>)  48                     ii</w:t>
-      </w:r>
-      <w:proofErr w:type="gramStart"/>
-      <w:r>
-        <w:rPr>
-          <w:rFonts w:ascii="Times New Roman" w:hAnsi="Times New Roman"/>
-          <w:sz w:val="28"/>
-          <w:szCs w:val="28"/>
-        </w:rPr>
-        <w:t>)  36</w:t>
-      </w:r>
-      <w:proofErr w:type="gramEnd"/>
-      <w:r>
-        <w:rPr>
-          <w:rFonts w:ascii="Times New Roman" w:hAnsi="Times New Roman"/>
-          <w:sz w:val="28"/>
-          <w:szCs w:val="28"/>
-        </w:rPr>
-        <w:t xml:space="preserve">                            iii)  24</w:t>
+      <w:r>
+        <w:rPr>
+          <w:rFonts w:ascii="Times New Roman" w:hAnsi="Times New Roman"/>
+          <w:sz w:val="28"/>
+          <w:szCs w:val="28"/>
+        </w:rPr>
+        <w:t>)  48                     ii)  36                            iii)  24</w:t>
       </w:r>
       <w:r>
         <w:rPr>
@@ -912,7 +788,7 @@
           <v:shape id="_x0000_i1025" type="#_x0000_t75" style="width:91.8pt;height:16.8pt" o:ole="">
             <v:imagedata r:id="rId8" o:title=""/>
           </v:shape>
-          <o:OLEObject Type="Embed" ProgID="Equation.3" ShapeID="_x0000_i1025" DrawAspect="Content" ObjectID="_1681386918" r:id="rId9"/>
+          <o:OLEObject Type="Embed" ProgID="Equation.3" ShapeID="_x0000_i1025" DrawAspect="Content" ObjectID="_1681472918" r:id="rId9"/>
         </w:object>
       </w:r>
       <w:r>
@@ -934,41 +810,21 @@
           <w:szCs w:val="28"/>
         </w:rPr>
       </w:pPr>
-      <w:proofErr w:type="spellStart"/>
-      <w:proofErr w:type="gramStart"/>
-      <w:r>
-        <w:rPr>
-          <w:rFonts w:ascii="Times New Roman" w:hAnsi="Times New Roman"/>
-          <w:sz w:val="28"/>
-          <w:szCs w:val="28"/>
-        </w:rPr>
-        <w:t>i</w:t>
-      </w:r>
-      <w:proofErr w:type="spellEnd"/>
-      <w:r>
-        <w:rPr>
-          <w:rFonts w:ascii="Times New Roman" w:hAnsi="Times New Roman"/>
-          <w:sz w:val="28"/>
-          <w:szCs w:val="28"/>
-        </w:rPr>
-        <w:t xml:space="preserve">)  </w:t>
-      </w:r>
-      <w:r>
-        <w:rPr>
-          <w:rFonts w:ascii="Times New Roman" w:hAnsi="Times New Roman"/>
-          <w:sz w:val="28"/>
-          <w:szCs w:val="28"/>
-        </w:rPr>
-        <w:t>(</w:t>
-      </w:r>
-      <w:proofErr w:type="gramEnd"/>
-      <w:r>
-        <w:rPr>
-          <w:rFonts w:ascii="Times New Roman" w:hAnsi="Times New Roman"/>
-          <w:sz w:val="28"/>
-          <w:szCs w:val="28"/>
-        </w:rPr>
-        <w:t xml:space="preserve"> -52)    </w:t>
+      <w:r>
+        <w:rPr>
+          <w:rFonts w:ascii="Times New Roman" w:hAnsi="Times New Roman"/>
+          <w:sz w:val="28"/>
+          <w:szCs w:val="28"/>
+        </w:rPr>
+        <w:t xml:space="preserve">i)  </w:t>
+      </w:r>
+      <w:r>
+        <w:rPr>
+          <w:rFonts w:ascii="Times New Roman" w:hAnsi="Times New Roman"/>
+          <w:sz w:val="28"/>
+          <w:szCs w:val="28"/>
+        </w:rPr>
+        <w:t xml:space="preserve">( -52)    </w:t>
       </w:r>
       <w:r>
         <w:rPr>
@@ -1027,25 +883,7 @@
           <w:sz w:val="28"/>
           <w:szCs w:val="28"/>
         </w:rPr>
-        <w:t xml:space="preserve">) What is the quotient </w:t>
-      </w:r>
-      <w:proofErr w:type="gramStart"/>
-      <w:r>
-        <w:rPr>
-          <w:rFonts w:ascii="Times New Roman" w:hAnsi="Times New Roman"/>
-          <w:sz w:val="28"/>
-          <w:szCs w:val="28"/>
-        </w:rPr>
-        <w:t>of  (</w:t>
-      </w:r>
-      <w:proofErr w:type="gramEnd"/>
-      <w:r>
-        <w:rPr>
-          <w:rFonts w:ascii="Times New Roman" w:hAnsi="Times New Roman"/>
-          <w:sz w:val="28"/>
-          <w:szCs w:val="28"/>
-        </w:rPr>
-        <w:t>-72)</w:t>
+        <w:t>) What is the quotient of  (-72)</w:t>
       </w:r>
       <w:r>
         <w:rPr>
@@ -1058,7 +896,7 @@
           <v:shape id="_x0000_i1026" type="#_x0000_t75" style="width:10.2pt;height:10.2pt" o:ole="">
             <v:imagedata r:id="rId10" o:title=""/>
           </v:shape>
-          <o:OLEObject Type="Embed" ProgID="Equation.3" ShapeID="_x0000_i1026" DrawAspect="Content" ObjectID="_1681386919" r:id="rId11"/>
+          <o:OLEObject Type="Embed" ProgID="Equation.3" ShapeID="_x0000_i1026" DrawAspect="Content" ObjectID="_1681472919" r:id="rId11"/>
         </w:object>
       </w:r>
       <w:r>
@@ -1080,33 +918,13 @@
           <w:szCs w:val="28"/>
         </w:rPr>
       </w:pPr>
-      <w:proofErr w:type="spellStart"/>
-      <w:proofErr w:type="gramStart"/>
-      <w:r>
-        <w:rPr>
-          <w:rFonts w:ascii="Times New Roman" w:hAnsi="Times New Roman"/>
-          <w:sz w:val="28"/>
-          <w:szCs w:val="28"/>
-        </w:rPr>
-        <w:t>i</w:t>
-      </w:r>
-      <w:proofErr w:type="spellEnd"/>
-      <w:r>
-        <w:rPr>
-          <w:rFonts w:ascii="Times New Roman" w:hAnsi="Times New Roman"/>
-          <w:sz w:val="28"/>
-          <w:szCs w:val="28"/>
-        </w:rPr>
-        <w:t>)  (</w:t>
-      </w:r>
-      <w:proofErr w:type="gramEnd"/>
-      <w:r>
-        <w:rPr>
-          <w:rFonts w:ascii="Times New Roman" w:hAnsi="Times New Roman"/>
-          <w:sz w:val="28"/>
-          <w:szCs w:val="28"/>
-        </w:rPr>
-        <w:t xml:space="preserve">+8)    </w:t>
+      <w:r>
+        <w:rPr>
+          <w:rFonts w:ascii="Times New Roman" w:hAnsi="Times New Roman"/>
+          <w:sz w:val="28"/>
+          <w:szCs w:val="28"/>
+        </w:rPr>
+        <w:t xml:space="preserve">i)  (+8)    </w:t>
       </w:r>
       <w:r>
         <w:rPr>
@@ -1202,41 +1020,13 @@
           <w:szCs w:val="28"/>
         </w:rPr>
       </w:pPr>
-      <w:proofErr w:type="spellStart"/>
-      <w:r>
-        <w:rPr>
-          <w:rFonts w:ascii="Times New Roman" w:hAnsi="Times New Roman"/>
-          <w:sz w:val="28"/>
-          <w:szCs w:val="28"/>
-        </w:rPr>
-        <w:t>i</w:t>
-      </w:r>
-      <w:proofErr w:type="spellEnd"/>
-      <w:r>
-        <w:rPr>
-          <w:rFonts w:ascii="Times New Roman" w:hAnsi="Times New Roman"/>
-          <w:sz w:val="28"/>
-          <w:szCs w:val="28"/>
-        </w:rPr>
-        <w:t>) 144                      ii</w:t>
-      </w:r>
-      <w:proofErr w:type="gramStart"/>
-      <w:r>
-        <w:rPr>
-          <w:rFonts w:ascii="Times New Roman" w:hAnsi="Times New Roman"/>
-          <w:sz w:val="28"/>
-          <w:szCs w:val="28"/>
-        </w:rPr>
-        <w:t>)  36</w:t>
-      </w:r>
-      <w:proofErr w:type="gramEnd"/>
-      <w:r>
-        <w:rPr>
-          <w:rFonts w:ascii="Times New Roman" w:hAnsi="Times New Roman"/>
-          <w:sz w:val="28"/>
-          <w:szCs w:val="28"/>
-        </w:rPr>
-        <w:t xml:space="preserve">                         iii)  256</w:t>
+      <w:r>
+        <w:rPr>
+          <w:rFonts w:ascii="Times New Roman" w:hAnsi="Times New Roman"/>
+          <w:sz w:val="28"/>
+          <w:szCs w:val="28"/>
+        </w:rPr>
+        <w:t>i) 144                      ii)  36                         iii)  256</w:t>
       </w:r>
     </w:p>
     <w:p>
@@ -1249,23 +1039,13 @@
           <w:szCs w:val="28"/>
         </w:rPr>
       </w:pPr>
-      <w:proofErr w:type="spellStart"/>
-      <w:r>
-        <w:rPr>
-          <w:rFonts w:ascii="Times New Roman" w:hAnsi="Times New Roman"/>
-          <w:sz w:val="28"/>
-          <w:szCs w:val="28"/>
-        </w:rPr>
-        <w:t>i</w:t>
-      </w:r>
-      <w:proofErr w:type="spellEnd"/>
-      <w:r>
-        <w:rPr>
-          <w:rFonts w:ascii="Times New Roman" w:hAnsi="Times New Roman"/>
-          <w:sz w:val="28"/>
-          <w:szCs w:val="28"/>
-        </w:rPr>
-        <w:t xml:space="preserve">)  What is the square of 0.9 </w:t>
+      <w:r>
+        <w:rPr>
+          <w:rFonts w:ascii="Times New Roman" w:hAnsi="Times New Roman"/>
+          <w:sz w:val="28"/>
+          <w:szCs w:val="28"/>
+        </w:rPr>
+        <w:t xml:space="preserve">i)  What is the square of 0.9 </w:t>
       </w:r>
     </w:p>
     <w:p>
@@ -1278,23 +1058,13 @@
           <w:szCs w:val="28"/>
         </w:rPr>
       </w:pPr>
-      <w:proofErr w:type="spellStart"/>
-      <w:r>
-        <w:rPr>
-          <w:rFonts w:ascii="Times New Roman" w:hAnsi="Times New Roman"/>
-          <w:sz w:val="28"/>
-          <w:szCs w:val="28"/>
-        </w:rPr>
-        <w:t>i</w:t>
-      </w:r>
-      <w:proofErr w:type="spellEnd"/>
-      <w:r>
-        <w:rPr>
-          <w:rFonts w:ascii="Times New Roman" w:hAnsi="Times New Roman"/>
-          <w:sz w:val="28"/>
-          <w:szCs w:val="28"/>
-        </w:rPr>
-        <w:t>)  0.81                   ii) 8.10</w:t>
+      <w:r>
+        <w:rPr>
+          <w:rFonts w:ascii="Times New Roman" w:hAnsi="Times New Roman"/>
+          <w:sz w:val="28"/>
+          <w:szCs w:val="28"/>
+        </w:rPr>
+        <w:t>i)  0.81                   ii) 8.10</w:t>
       </w:r>
       <w:r>
         <w:rPr>
@@ -1310,18 +1080,8 @@
           <w:sz w:val="28"/>
           <w:szCs w:val="28"/>
         </w:rPr>
-        <w:t xml:space="preserve">                  iii</w:t>
-      </w:r>
-      <w:proofErr w:type="gramStart"/>
-      <w:r>
-        <w:rPr>
-          <w:rFonts w:ascii="Times New Roman" w:hAnsi="Times New Roman"/>
-          <w:sz w:val="28"/>
-          <w:szCs w:val="28"/>
-        </w:rPr>
-        <w:t>)  0.081</w:t>
-      </w:r>
-      <w:proofErr w:type="gramEnd"/>
+        <w:t xml:space="preserve">                  iii)  0.081</w:t>
+      </w:r>
     </w:p>
     <w:p>
       <w:pPr>
@@ -1355,25 +1115,7 @@
           <w:sz w:val="28"/>
           <w:szCs w:val="28"/>
         </w:rPr>
-        <w:t xml:space="preserve">After simplifying of 18 – </w:t>
-      </w:r>
-      <w:proofErr w:type="gramStart"/>
-      <w:r>
-        <w:rPr>
-          <w:rFonts w:ascii="Times New Roman" w:hAnsi="Times New Roman"/>
-          <w:sz w:val="28"/>
-          <w:szCs w:val="28"/>
-        </w:rPr>
-        <w:t>{ 5</w:t>
-      </w:r>
-      <w:proofErr w:type="gramEnd"/>
-      <w:r>
-        <w:rPr>
-          <w:rFonts w:ascii="Times New Roman" w:hAnsi="Times New Roman"/>
-          <w:sz w:val="28"/>
-          <w:szCs w:val="28"/>
-        </w:rPr>
-        <w:t xml:space="preserve"> – ( 7 + 8 )} we get:</w:t>
+        <w:t>After simplifying of 18 – { 5 – ( 7 + 8 )} we get:</w:t>
       </w:r>
     </w:p>
     <w:p>
@@ -1386,34 +1128,14 @@
           <w:szCs w:val="28"/>
         </w:rPr>
       </w:pPr>
-      <w:proofErr w:type="spellStart"/>
-      <w:r>
-        <w:rPr>
-          <w:rFonts w:ascii="Times New Roman" w:hAnsi="Times New Roman"/>
-          <w:sz w:val="28"/>
-          <w:szCs w:val="28"/>
-        </w:rPr>
-        <w:t>i</w:t>
-      </w:r>
-      <w:proofErr w:type="spellEnd"/>
-      <w:r>
-        <w:rPr>
-          <w:rFonts w:ascii="Times New Roman" w:hAnsi="Times New Roman"/>
-          <w:sz w:val="28"/>
-          <w:szCs w:val="28"/>
-        </w:rPr>
-        <w:t>)  8                        ii) 18                            iii</w:t>
-      </w:r>
-      <w:proofErr w:type="gramStart"/>
-      <w:r>
-        <w:rPr>
-          <w:rFonts w:ascii="Times New Roman" w:hAnsi="Times New Roman"/>
-          <w:sz w:val="28"/>
-          <w:szCs w:val="28"/>
-        </w:rPr>
-        <w:t>)  28</w:t>
-      </w:r>
-      <w:proofErr w:type="gramEnd"/>
+      <w:r>
+        <w:rPr>
+          <w:rFonts w:ascii="Times New Roman" w:hAnsi="Times New Roman"/>
+          <w:sz w:val="28"/>
+          <w:szCs w:val="28"/>
+        </w:rPr>
+        <w:t>i)  8                        ii) 18                            iii)  28</w:t>
+      </w:r>
     </w:p>
     <w:p>
       <w:pPr>
@@ -1460,7 +1182,7 @@
           <v:shape id="_x0000_i1027" type="#_x0000_t75" style="width:37.2pt;height:18pt" o:ole="">
             <v:imagedata r:id="rId12" o:title=""/>
           </v:shape>
-          <o:OLEObject Type="Embed" ProgID="Equation.3" ShapeID="_x0000_i1027" DrawAspect="Content" ObjectID="_1681386920" r:id="rId13"/>
+          <o:OLEObject Type="Embed" ProgID="Equation.3" ShapeID="_x0000_i1027" DrawAspect="Content" ObjectID="_1681472920" r:id="rId13"/>
         </w:object>
       </w:r>
       <w:r>
@@ -1482,41 +1204,13 @@
           <w:szCs w:val="28"/>
         </w:rPr>
       </w:pPr>
-      <w:proofErr w:type="spellStart"/>
-      <w:r>
-        <w:rPr>
-          <w:rFonts w:ascii="Times New Roman" w:hAnsi="Times New Roman"/>
-          <w:sz w:val="28"/>
-          <w:szCs w:val="28"/>
-        </w:rPr>
-        <w:t>i</w:t>
-      </w:r>
-      <w:proofErr w:type="spellEnd"/>
-      <w:r>
-        <w:rPr>
-          <w:rFonts w:ascii="Times New Roman" w:hAnsi="Times New Roman"/>
-          <w:sz w:val="28"/>
-          <w:szCs w:val="28"/>
-        </w:rPr>
-        <w:t>)  5                      ii</w:t>
-      </w:r>
-      <w:proofErr w:type="gramStart"/>
-      <w:r>
-        <w:rPr>
-          <w:rFonts w:ascii="Times New Roman" w:hAnsi="Times New Roman"/>
-          <w:sz w:val="28"/>
-          <w:szCs w:val="28"/>
-        </w:rPr>
-        <w:t>)  6</w:t>
-      </w:r>
-      <w:proofErr w:type="gramEnd"/>
-      <w:r>
-        <w:rPr>
-          <w:rFonts w:ascii="Times New Roman" w:hAnsi="Times New Roman"/>
-          <w:sz w:val="28"/>
-          <w:szCs w:val="28"/>
-        </w:rPr>
-        <w:t xml:space="preserve">                          iii)  8</w:t>
+      <w:r>
+        <w:rPr>
+          <w:rFonts w:ascii="Times New Roman" w:hAnsi="Times New Roman"/>
+          <w:sz w:val="28"/>
+          <w:szCs w:val="28"/>
+        </w:rPr>
+        <w:t>i)  5                      ii)  6                          iii)  8</w:t>
       </w:r>
     </w:p>
     <w:p>
@@ -1572,23 +1266,13 @@
           <w:szCs w:val="28"/>
         </w:rPr>
       </w:pPr>
-      <w:proofErr w:type="spellStart"/>
-      <w:r>
-        <w:rPr>
-          <w:rFonts w:ascii="Times New Roman" w:hAnsi="Times New Roman"/>
-          <w:sz w:val="28"/>
-          <w:szCs w:val="28"/>
-        </w:rPr>
-        <w:t>i</w:t>
-      </w:r>
-      <w:proofErr w:type="spellEnd"/>
-      <w:r>
-        <w:rPr>
-          <w:rFonts w:ascii="Times New Roman" w:hAnsi="Times New Roman"/>
-          <w:sz w:val="28"/>
-          <w:szCs w:val="28"/>
-        </w:rPr>
-        <w:t>) 360cm              ii)  36cm                 iii) 3600cm</w:t>
+      <w:r>
+        <w:rPr>
+          <w:rFonts w:ascii="Times New Roman" w:hAnsi="Times New Roman"/>
+          <w:sz w:val="28"/>
+          <w:szCs w:val="28"/>
+        </w:rPr>
+        <w:t>i) 360cm              ii)  36cm                 iii) 3600cm</w:t>
       </w:r>
       <w:r>
         <w:rPr>
@@ -1656,41 +1340,13 @@
           <w:szCs w:val="28"/>
         </w:rPr>
       </w:pPr>
-      <w:proofErr w:type="spellStart"/>
-      <w:r>
-        <w:rPr>
-          <w:rFonts w:ascii="Times New Roman" w:hAnsi="Times New Roman"/>
-          <w:sz w:val="28"/>
-          <w:szCs w:val="28"/>
-        </w:rPr>
-        <w:t>i</w:t>
-      </w:r>
-      <w:proofErr w:type="spellEnd"/>
-      <w:r>
-        <w:rPr>
-          <w:rFonts w:ascii="Times New Roman" w:hAnsi="Times New Roman"/>
-          <w:sz w:val="28"/>
-          <w:szCs w:val="28"/>
-        </w:rPr>
-        <w:t>)  4:5                     ii</w:t>
-      </w:r>
-      <w:proofErr w:type="gramStart"/>
-      <w:r>
-        <w:rPr>
-          <w:rFonts w:ascii="Times New Roman" w:hAnsi="Times New Roman"/>
-          <w:sz w:val="28"/>
-          <w:szCs w:val="28"/>
-        </w:rPr>
-        <w:t>)  5:4</w:t>
-      </w:r>
-      <w:proofErr w:type="gramEnd"/>
-      <w:r>
-        <w:rPr>
-          <w:rFonts w:ascii="Times New Roman" w:hAnsi="Times New Roman"/>
-          <w:sz w:val="28"/>
-          <w:szCs w:val="28"/>
-        </w:rPr>
-        <w:t xml:space="preserve">                        iii)  5:3</w:t>
+      <w:r>
+        <w:rPr>
+          <w:rFonts w:ascii="Times New Roman" w:hAnsi="Times New Roman"/>
+          <w:sz w:val="28"/>
+          <w:szCs w:val="28"/>
+        </w:rPr>
+        <w:t>i)  4:5                     ii)  5:4                        iii)  5:3</w:t>
       </w:r>
     </w:p>
     <w:p>
@@ -1722,7 +1378,7 @@
           <v:shape id="_x0000_i1028" type="#_x0000_t75" style="width:43.8pt;height:31.2pt" o:ole="">
             <v:imagedata r:id="rId14" o:title=""/>
           </v:shape>
-          <o:OLEObject Type="Embed" ProgID="Equation.3" ShapeID="_x0000_i1028" DrawAspect="Content" ObjectID="_1681386921" r:id="rId15"/>
+          <o:OLEObject Type="Embed" ProgID="Equation.3" ShapeID="_x0000_i1028" DrawAspect="Content" ObjectID="_1681472921" r:id="rId15"/>
         </w:object>
       </w:r>
       <w:r>
@@ -1744,7 +1400,6 @@
           <w:szCs w:val="28"/>
         </w:rPr>
       </w:pPr>
-      <w:proofErr w:type="spellStart"/>
       <w:r>
         <w:rPr>
           <w:rFonts w:ascii="Times New Roman" w:hAnsi="Times New Roman"/>
@@ -1753,7 +1408,6 @@
         </w:rPr>
         <w:t>i</w:t>
       </w:r>
-      <w:proofErr w:type="spellEnd"/>
       <w:r>
         <w:rPr>
           <w:rFonts w:ascii="Times New Roman" w:hAnsi="Times New Roman"/>
@@ -1776,25 +1430,7 @@
           <w:sz w:val="28"/>
           <w:szCs w:val="28"/>
         </w:rPr>
-        <w:t xml:space="preserve">  ii</w:t>
-      </w:r>
-      <w:proofErr w:type="gramStart"/>
-      <w:r>
-        <w:rPr>
-          <w:rFonts w:ascii="Times New Roman" w:hAnsi="Times New Roman"/>
-          <w:sz w:val="28"/>
-          <w:szCs w:val="28"/>
-        </w:rPr>
-        <w:t>)  400</w:t>
-      </w:r>
-      <w:proofErr w:type="gramEnd"/>
-      <w:r>
-        <w:rPr>
-          <w:rFonts w:ascii="Times New Roman" w:hAnsi="Times New Roman"/>
-          <w:sz w:val="28"/>
-          <w:szCs w:val="28"/>
-        </w:rPr>
-        <w:t xml:space="preserve">  </w:t>
+        <w:t xml:space="preserve">  ii)  400  </w:t>
       </w:r>
       <w:r>
         <w:rPr>
@@ -1842,23 +1478,13 @@
           <w:szCs w:val="28"/>
         </w:rPr>
       </w:pPr>
-      <w:proofErr w:type="spellStart"/>
-      <w:r>
-        <w:rPr>
-          <w:rFonts w:ascii="Times New Roman" w:hAnsi="Times New Roman"/>
-          <w:sz w:val="28"/>
-          <w:szCs w:val="28"/>
-        </w:rPr>
-        <w:t>i</w:t>
-      </w:r>
-      <w:proofErr w:type="spellEnd"/>
-      <w:r>
-        <w:rPr>
-          <w:rFonts w:ascii="Times New Roman" w:hAnsi="Times New Roman"/>
-          <w:sz w:val="28"/>
-          <w:szCs w:val="28"/>
-        </w:rPr>
-        <w:t xml:space="preserve">)  </w:t>
+      <w:r>
+        <w:rPr>
+          <w:rFonts w:ascii="Times New Roman" w:hAnsi="Times New Roman"/>
+          <w:sz w:val="28"/>
+          <w:szCs w:val="28"/>
+        </w:rPr>
+        <w:t xml:space="preserve">i)  </w:t>
       </w:r>
       <w:r>
         <w:rPr>
@@ -1890,16 +1516,7 @@
           <w:sz w:val="28"/>
           <w:szCs w:val="28"/>
         </w:rPr>
-        <w:t xml:space="preserve">      iii</w:t>
-      </w:r>
-      <w:proofErr w:type="gramStart"/>
-      <w:r>
-        <w:rPr>
-          <w:rFonts w:ascii="Times New Roman" w:hAnsi="Times New Roman"/>
-          <w:sz w:val="28"/>
-          <w:szCs w:val="28"/>
-        </w:rPr>
-        <w:t xml:space="preserve">)  </w:t>
+        <w:t xml:space="preserve">      iii)  </w:t>
       </w:r>
       <w:r>
         <w:rPr>
@@ -1909,7 +1526,6 @@
         </w:rPr>
         <w:t>90</w:t>
       </w:r>
-      <w:proofErr w:type="gramEnd"/>
     </w:p>
     <w:p>
       <w:pPr>
@@ -1935,17 +1551,7 @@
           <w:sz w:val="28"/>
           <w:szCs w:val="28"/>
         </w:rPr>
-        <w:t xml:space="preserve">) If x=2 and y = 0. What is the value of </w:t>
-      </w:r>
-      <w:proofErr w:type="spellStart"/>
-      <w:proofErr w:type="gramStart"/>
-      <w:r>
-        <w:rPr>
-          <w:rFonts w:ascii="Times New Roman" w:hAnsi="Times New Roman"/>
-          <w:sz w:val="28"/>
-          <w:szCs w:val="28"/>
-        </w:rPr>
-        <w:t>x</w:t>
+        <w:t>) If x=2 and y = 0. What is the value of x</w:t>
       </w:r>
       <w:r>
         <w:rPr>
@@ -1956,7 +1562,6 @@
         </w:rPr>
         <w:t>y</w:t>
       </w:r>
-      <w:proofErr w:type="spellEnd"/>
       <w:r>
         <w:rPr>
           <w:rFonts w:ascii="Times New Roman" w:hAnsi="Times New Roman"/>
@@ -1965,7 +1570,6 @@
         </w:rPr>
         <w:t>.</w:t>
       </w:r>
-      <w:proofErr w:type="gramEnd"/>
     </w:p>
     <w:p>
       <w:pPr>
@@ -1977,32 +1581,13 @@
           <w:szCs w:val="28"/>
         </w:rPr>
       </w:pPr>
-      <w:proofErr w:type="spellStart"/>
-      <w:r>
-        <w:rPr>
-          <w:rFonts w:ascii="Times New Roman" w:hAnsi="Times New Roman"/>
-          <w:sz w:val="28"/>
-          <w:szCs w:val="28"/>
-        </w:rPr>
-        <w:t>i</w:t>
-      </w:r>
-      <w:proofErr w:type="spellEnd"/>
-      <w:r>
-        <w:rPr>
-          <w:rFonts w:ascii="Times New Roman" w:hAnsi="Times New Roman"/>
-          <w:sz w:val="28"/>
-          <w:szCs w:val="28"/>
-        </w:rPr>
-        <w:t>)  1                         ii) 2                          iii</w:t>
-      </w:r>
-      <w:proofErr w:type="gramStart"/>
-      <w:r>
-        <w:rPr>
-          <w:rFonts w:ascii="Times New Roman" w:hAnsi="Times New Roman"/>
-          <w:sz w:val="28"/>
-          <w:szCs w:val="28"/>
-        </w:rPr>
-        <w:t xml:space="preserve">)  </w:t>
+      <w:r>
+        <w:rPr>
+          <w:rFonts w:ascii="Times New Roman" w:hAnsi="Times New Roman"/>
+          <w:sz w:val="28"/>
+          <w:szCs w:val="28"/>
+        </w:rPr>
+        <w:t xml:space="preserve">i)  1                         ii) 2                          iii)  </w:t>
       </w:r>
       <w:r>
         <w:rPr>
@@ -2012,7 +1597,6 @@
         </w:rPr>
         <w:t>0</w:t>
       </w:r>
-      <w:proofErr w:type="gramEnd"/>
     </w:p>
     <w:p>
       <w:pPr>
@@ -2051,7 +1635,7 @@
           <v:shape id="_x0000_i1029" type="#_x0000_t75" style="width:111pt;height:16.8pt" o:ole="">
             <v:imagedata r:id="rId16" o:title=""/>
           </v:shape>
-          <o:OLEObject Type="Embed" ProgID="Equation.3" ShapeID="_x0000_i1029" DrawAspect="Content" ObjectID="_1681386922" r:id="rId17"/>
+          <o:OLEObject Type="Embed" ProgID="Equation.3" ShapeID="_x0000_i1029" DrawAspect="Content" ObjectID="_1681472922" r:id="rId17"/>
         </w:object>
       </w:r>
       <w:r>
@@ -2073,23 +1657,13 @@
           <w:szCs w:val="28"/>
         </w:rPr>
       </w:pPr>
-      <w:proofErr w:type="spellStart"/>
-      <w:r>
-        <w:rPr>
-          <w:rFonts w:ascii="Times New Roman" w:hAnsi="Times New Roman"/>
-          <w:sz w:val="28"/>
-          <w:szCs w:val="28"/>
-        </w:rPr>
-        <w:t>i</w:t>
-      </w:r>
-      <w:proofErr w:type="spellEnd"/>
-      <w:r>
-        <w:rPr>
-          <w:rFonts w:ascii="Times New Roman" w:hAnsi="Times New Roman"/>
-          <w:sz w:val="28"/>
-          <w:szCs w:val="28"/>
-        </w:rPr>
-        <w:t>)  - 10a</w:t>
+      <w:r>
+        <w:rPr>
+          <w:rFonts w:ascii="Times New Roman" w:hAnsi="Times New Roman"/>
+          <w:sz w:val="28"/>
+          <w:szCs w:val="28"/>
+        </w:rPr>
+        <w:t>i)  - 10a</w:t>
       </w:r>
       <w:r>
         <w:rPr>
@@ -2277,15 +1851,31 @@
           <w:sz w:val="28"/>
           <w:szCs w:val="28"/>
         </w:rPr>
-        <w:t>otient of (</w:t>
-      </w:r>
-      <w:r>
-        <w:rPr>
-          <w:rFonts w:ascii="Times New Roman" w:hAnsi="Times New Roman"/>
-          <w:sz w:val="28"/>
-          <w:szCs w:val="28"/>
-        </w:rPr>
-        <w:t>28xy</w:t>
+        <w:t xml:space="preserve">otient of </w:t>
+      </w:r>
+      <w:r>
+        <w:rPr>
+          <w:rFonts w:ascii="Times New Roman" w:hAnsi="Times New Roman"/>
+          <w:sz w:val="28"/>
+          <w:szCs w:val="28"/>
+        </w:rPr>
+        <w:t>28</w:t>
+      </w:r>
+      <w:r>
+        <w:rPr>
+          <w:rFonts w:ascii="Times New Roman" w:hAnsi="Times New Roman"/>
+          <w:sz w:val="28"/>
+          <w:szCs w:val="28"/>
+        </w:rPr>
+        <w:t>(</w:t>
+      </w:r>
+      <w:r>
+        <w:rPr>
+          <w:rFonts w:ascii="Times New Roman" w:hAnsi="Times New Roman"/>
+          <w:sz w:val="28"/>
+          <w:szCs w:val="28"/>
+        </w:rPr>
+        <w:t>xy</w:t>
       </w:r>
       <w:r>
         <w:rPr>
@@ -2315,7 +1905,7 @@
           <v:shape id="_x0000_i1030" type="#_x0000_t75" style="width:10.2pt;height:10.2pt" o:ole="">
             <v:imagedata r:id="rId18" o:title=""/>
           </v:shape>
-          <o:OLEObject Type="Embed" ProgID="Equation.3" ShapeID="_x0000_i1030" DrawAspect="Content" ObjectID="_1681386923" r:id="rId19"/>
+          <o:OLEObject Type="Embed" ProgID="Equation.3" ShapeID="_x0000_i1030" DrawAspect="Content" ObjectID="_1681472923" r:id="rId19"/>
         </w:object>
       </w:r>
       <w:r>
@@ -2324,7 +1914,23 @@
           <w:sz w:val="28"/>
           <w:szCs w:val="28"/>
         </w:rPr>
-        <w:t>(4xy</w:t>
+        <w:t>4</w:t>
+      </w:r>
+      <w:r>
+        <w:rPr>
+          <w:rFonts w:ascii="Times New Roman" w:hAnsi="Times New Roman"/>
+          <w:sz w:val="28"/>
+          <w:szCs w:val="28"/>
+        </w:rPr>
+        <w:t>(</w:t>
+      </w:r>
+      <w:r>
+        <w:rPr>
+          <w:rFonts w:ascii="Times New Roman" w:hAnsi="Times New Roman"/>
+          <w:sz w:val="28"/>
+          <w:szCs w:val="28"/>
+        </w:rPr>
+        <w:t>xy</w:t>
       </w:r>
       <w:r>
         <w:rPr>
@@ -2362,23 +1968,13 @@
           <w:szCs w:val="28"/>
         </w:rPr>
       </w:pPr>
-      <w:proofErr w:type="spellStart"/>
-      <w:r>
-        <w:rPr>
-          <w:rFonts w:ascii="Times New Roman" w:hAnsi="Times New Roman"/>
-          <w:sz w:val="28"/>
-          <w:szCs w:val="28"/>
-        </w:rPr>
-        <w:t>i</w:t>
-      </w:r>
-      <w:proofErr w:type="spellEnd"/>
-      <w:r>
-        <w:rPr>
-          <w:rFonts w:ascii="Times New Roman" w:hAnsi="Times New Roman"/>
-          <w:sz w:val="28"/>
-          <w:szCs w:val="28"/>
-        </w:rPr>
-        <w:t>)  7xy                    ii</w:t>
+      <w:r>
+        <w:rPr>
+          <w:rFonts w:ascii="Times New Roman" w:hAnsi="Times New Roman"/>
+          <w:sz w:val="28"/>
+          <w:szCs w:val="28"/>
+        </w:rPr>
+        <w:t>i)  7xy                    ii</w:t>
       </w:r>
       <w:r>
         <w:rPr>
@@ -2394,25 +1990,7 @@
           <w:sz w:val="28"/>
           <w:szCs w:val="28"/>
         </w:rPr>
-        <w:t>(</w:t>
-      </w:r>
-      <w:proofErr w:type="spellStart"/>
-      <w:r>
-        <w:rPr>
-          <w:rFonts w:ascii="Times New Roman" w:hAnsi="Times New Roman"/>
-          <w:sz w:val="28"/>
-          <w:szCs w:val="28"/>
-        </w:rPr>
-        <w:t>xy</w:t>
-      </w:r>
-      <w:proofErr w:type="spellEnd"/>
-      <w:r>
-        <w:rPr>
-          <w:rFonts w:ascii="Times New Roman" w:hAnsi="Times New Roman"/>
-          <w:sz w:val="28"/>
-          <w:szCs w:val="28"/>
-        </w:rPr>
-        <w:t>)</w:t>
+        <w:t>(xy)</w:t>
       </w:r>
       <w:r>
         <w:rPr>
@@ -2498,25 +2076,7 @@
           <w:sz w:val="28"/>
           <w:szCs w:val="28"/>
         </w:rPr>
-        <w:t xml:space="preserve"> make an angle </w:t>
-      </w:r>
-      <w:proofErr w:type="spellStart"/>
-      <w:r>
-        <w:rPr>
-          <w:rFonts w:ascii="Times New Roman" w:hAnsi="Times New Roman"/>
-          <w:sz w:val="28"/>
-          <w:szCs w:val="28"/>
-        </w:rPr>
-        <w:t>halfturn</w:t>
-      </w:r>
-      <w:proofErr w:type="spellEnd"/>
-      <w:r>
-        <w:rPr>
-          <w:rFonts w:ascii="Times New Roman" w:hAnsi="Times New Roman"/>
-          <w:sz w:val="28"/>
-          <w:szCs w:val="28"/>
-        </w:rPr>
-        <w:t>, then the size of x</w:t>
+        <w:t xml:space="preserve"> make an angle halfturn, then the size of x</w:t>
       </w:r>
       <w:r>
         <w:rPr>
@@ -2546,23 +2106,13 @@
           <w:szCs w:val="28"/>
         </w:rPr>
       </w:pPr>
-      <w:proofErr w:type="spellStart"/>
-      <w:r>
-        <w:rPr>
-          <w:rFonts w:ascii="Times New Roman" w:hAnsi="Times New Roman"/>
-          <w:sz w:val="28"/>
-          <w:szCs w:val="28"/>
-        </w:rPr>
-        <w:t>i</w:t>
-      </w:r>
-      <w:proofErr w:type="spellEnd"/>
-      <w:r>
-        <w:rPr>
-          <w:rFonts w:ascii="Times New Roman" w:hAnsi="Times New Roman"/>
-          <w:sz w:val="28"/>
-          <w:szCs w:val="28"/>
-        </w:rPr>
-        <w:t>)  125</w:t>
+      <w:r>
+        <w:rPr>
+          <w:rFonts w:ascii="Times New Roman" w:hAnsi="Times New Roman"/>
+          <w:sz w:val="28"/>
+          <w:szCs w:val="28"/>
+        </w:rPr>
+        <w:t>i)  125</w:t>
       </w:r>
       <w:r>
         <w:rPr>
@@ -2677,23 +2227,13 @@
           <w:szCs w:val="28"/>
         </w:rPr>
       </w:pPr>
-      <w:proofErr w:type="spellStart"/>
-      <w:r>
-        <w:rPr>
-          <w:rFonts w:ascii="Times New Roman" w:hAnsi="Times New Roman"/>
-          <w:sz w:val="28"/>
-          <w:szCs w:val="28"/>
-        </w:rPr>
-        <w:t>i</w:t>
-      </w:r>
-      <w:proofErr w:type="spellEnd"/>
-      <w:r>
-        <w:rPr>
-          <w:rFonts w:ascii="Times New Roman" w:hAnsi="Times New Roman"/>
-          <w:sz w:val="28"/>
-          <w:szCs w:val="28"/>
-        </w:rPr>
-        <w:t>) 90</w:t>
+      <w:r>
+        <w:rPr>
+          <w:rFonts w:ascii="Times New Roman" w:hAnsi="Times New Roman"/>
+          <w:sz w:val="28"/>
+          <w:szCs w:val="28"/>
+        </w:rPr>
+        <w:t>i) 90</w:t>
       </w:r>
       <w:r>
         <w:rPr>
@@ -3199,16 +2739,7 @@
           <w:sz w:val="28"/>
           <w:szCs w:val="28"/>
         </w:rPr>
-        <w:t xml:space="preserve"> and </w:t>
-      </w:r>
-      <w:proofErr w:type="spellStart"/>
-      <w:r>
-        <w:rPr>
-          <w:rFonts w:ascii="Times New Roman" w:hAnsi="Times New Roman"/>
-          <w:sz w:val="28"/>
-          <w:szCs w:val="28"/>
-        </w:rPr>
-        <w:t>q</w:t>
+        <w:t xml:space="preserve"> and q</w:t>
       </w:r>
       <w:r>
         <w:rPr>
@@ -3219,7 +2750,6 @@
         </w:rPr>
         <w:t>o</w:t>
       </w:r>
-      <w:proofErr w:type="spellEnd"/>
       <w:r>
         <w:rPr>
           <w:rFonts w:ascii="Times New Roman" w:hAnsi="Times New Roman"/>
@@ -3243,16 +2773,7 @@
           <w:sz w:val="28"/>
           <w:szCs w:val="28"/>
         </w:rPr>
-        <w:t xml:space="preserve"> + </w:t>
-      </w:r>
-      <w:proofErr w:type="spellStart"/>
-      <w:r>
-        <w:rPr>
-          <w:rFonts w:ascii="Times New Roman" w:hAnsi="Times New Roman"/>
-          <w:sz w:val="28"/>
-          <w:szCs w:val="28"/>
-        </w:rPr>
-        <w:t>q</w:t>
+        <w:t xml:space="preserve"> + q</w:t>
       </w:r>
       <w:r>
         <w:rPr>
@@ -3263,7 +2784,6 @@
         </w:rPr>
         <w:t>o</w:t>
       </w:r>
-      <w:proofErr w:type="spellEnd"/>
       <w:r>
         <w:rPr>
           <w:rFonts w:ascii="Times New Roman" w:hAnsi="Times New Roman"/>
@@ -3283,32 +2803,13 @@
           <w:szCs w:val="28"/>
         </w:rPr>
       </w:pPr>
-      <w:proofErr w:type="spellStart"/>
-      <w:r>
-        <w:rPr>
-          <w:rFonts w:ascii="Times New Roman" w:hAnsi="Times New Roman"/>
-          <w:sz w:val="28"/>
-          <w:szCs w:val="28"/>
-        </w:rPr>
-        <w:t>i</w:t>
-      </w:r>
-      <w:proofErr w:type="spellEnd"/>
-      <w:r>
-        <w:rPr>
-          <w:rFonts w:ascii="Times New Roman" w:hAnsi="Times New Roman"/>
-          <w:sz w:val="28"/>
-          <w:szCs w:val="28"/>
-        </w:rPr>
-        <w:t xml:space="preserve">) If </w:t>
-      </w:r>
-      <w:proofErr w:type="spellStart"/>
-      <w:r>
-        <w:rPr>
-          <w:rFonts w:ascii="Times New Roman" w:hAnsi="Times New Roman"/>
-          <w:sz w:val="28"/>
-          <w:szCs w:val="28"/>
-        </w:rPr>
-        <w:t>a</w:t>
+      <w:r>
+        <w:rPr>
+          <w:rFonts w:ascii="Times New Roman" w:hAnsi="Times New Roman"/>
+          <w:sz w:val="28"/>
+          <w:szCs w:val="28"/>
+        </w:rPr>
+        <w:t>i) If a</w:t>
       </w:r>
       <w:r>
         <w:rPr>
@@ -3319,7 +2820,6 @@
         </w:rPr>
         <w:t>o</w:t>
       </w:r>
-      <w:proofErr w:type="spellEnd"/>
       <w:r>
         <w:rPr>
           <w:rFonts w:ascii="Times New Roman" w:hAnsi="Times New Roman"/>
@@ -3351,16 +2851,7 @@
           <w:sz w:val="28"/>
           <w:szCs w:val="28"/>
         </w:rPr>
-        <w:t xml:space="preserve">opposite angles of a parallelogram, then </w:t>
-      </w:r>
-      <w:proofErr w:type="spellStart"/>
-      <w:r>
-        <w:rPr>
-          <w:rFonts w:ascii="Times New Roman" w:hAnsi="Times New Roman"/>
-          <w:sz w:val="28"/>
-          <w:szCs w:val="28"/>
-        </w:rPr>
-        <w:t>a</w:t>
+        <w:t>opposite angles of a parallelogram, then a</w:t>
       </w:r>
       <w:r>
         <w:rPr>
@@ -3371,7 +2862,6 @@
         </w:rPr>
         <w:t>o</w:t>
       </w:r>
-      <w:proofErr w:type="spellEnd"/>
       <w:r>
         <w:rPr>
           <w:rFonts w:ascii="Times New Roman" w:hAnsi="Times New Roman"/>
@@ -3566,7 +3056,7 @@
           <v:shape id="_x0000_i1031" type="#_x0000_t75" style="width:159pt;height:16.8pt" o:ole="">
             <v:imagedata r:id="rId20" o:title=""/>
           </v:shape>
-          <o:OLEObject Type="Embed" ProgID="Equation.3" ShapeID="_x0000_i1031" DrawAspect="Content" ObjectID="_1681386924" r:id="rId21"/>
+          <o:OLEObject Type="Embed" ProgID="Equation.3" ShapeID="_x0000_i1031" DrawAspect="Content" ObjectID="_1681472924" r:id="rId21"/>
         </w:object>
       </w:r>
     </w:p>
@@ -3634,7 +3124,7 @@
           <v:shape id="_x0000_i1032" type="#_x0000_t75" style="width:145.2pt;height:36pt" o:ole="">
             <v:imagedata r:id="rId22" o:title=""/>
           </v:shape>
-          <o:OLEObject Type="Embed" ProgID="Equation.3" ShapeID="_x0000_i1032" DrawAspect="Content" ObjectID="_1681386925" r:id="rId23"/>
+          <o:OLEObject Type="Embed" ProgID="Equation.3" ShapeID="_x0000_i1032" DrawAspect="Content" ObjectID="_1681472925" r:id="rId23"/>
         </w:object>
       </w:r>
       <w:r>
@@ -5193,7 +4683,6 @@
     <w:uiPriority w:val="99"/>
     <w:semiHidden/>
     <w:unhideWhenUsed/>
-    <w:qFormat/>
     <w:tblPr>
       <w:tblInd w:w="0" w:type="dxa"/>
       <w:tblCellMar>

</xml_diff>